<commit_message>
Html + VS Code
</commit_message>
<xml_diff>
--- a/Visual Studio Code dla JavaScript + html.docx
+++ b/Visual Studio Code dla JavaScript + html.docx
@@ -16,17 +16,8 @@
           <w:sz w:val="28"/>
           <w:szCs w:val="28"/>
         </w:rPr>
-        <w:t xml:space="preserve">Visual Studio </w:t>
-      </w:r>
-      <w:proofErr w:type="spellStart"/>
-      <w:r>
-        <w:rPr>
-          <w:sz w:val="28"/>
-          <w:szCs w:val="28"/>
-        </w:rPr>
-        <w:t>Code</w:t>
-      </w:r>
-      <w:proofErr w:type="spellEnd"/>
+        <w:t>Visual Studio Code</w:t>
+      </w:r>
     </w:p>
     <w:p>
       <w:pPr>
@@ -37,13 +28,8 @@
         <w:t>dla JavaScript</w:t>
       </w:r>
       <w:r>
-        <w:t xml:space="preserve"> + </w:t>
-      </w:r>
-      <w:proofErr w:type="spellStart"/>
-      <w:r>
-        <w:t>html</w:t>
-      </w:r>
-      <w:proofErr w:type="spellEnd"/>
+        <w:t xml:space="preserve"> + html</w:t>
+      </w:r>
     </w:p>
     <w:p>
       <w:pPr>
@@ -133,15 +119,7 @@
       </w:r>
       <w:r>
         <w:tab/>
-        <w:t xml:space="preserve">Szybkie utworzenie pliku </w:t>
-      </w:r>
-      <w:proofErr w:type="spellStart"/>
-      <w:r>
-        <w:t>html</w:t>
-      </w:r>
-      <w:proofErr w:type="spellEnd"/>
-      <w:r>
-        <w:t>:</w:t>
+        <w:t>Szybkie utworzenie pliku html:</w:t>
       </w:r>
     </w:p>
     <w:p>
@@ -151,23 +129,7 @@
         <w:jc w:val="both"/>
       </w:pPr>
       <w:r>
-        <w:t>W folderze projektu klikamy „Nowy plik” i nadajemy mu nazwę z rozszerzeniem .</w:t>
-      </w:r>
-      <w:proofErr w:type="spellStart"/>
-      <w:r>
-        <w:t>html</w:t>
-      </w:r>
-      <w:proofErr w:type="spellEnd"/>
-      <w:r>
-        <w:t xml:space="preserve"> następnie w pierwszej linijce takiego pliku wpisujemy ! oraz naciskamy </w:t>
-      </w:r>
-      <w:proofErr w:type="spellStart"/>
-      <w:r>
-        <w:t>enter</w:t>
-      </w:r>
-      <w:proofErr w:type="spellEnd"/>
-      <w:r>
-        <w:t>. Tworzy się nam w ten sposób prosty szablon strony internetowej.</w:t>
+        <w:t>W folderze projektu klikamy „Nowy plik” i nadajemy mu nazwę z rozszerzeniem .html następnie w pierwszej linijce takiego pliku wpisujemy ! oraz naciskamy enter. Tworzy się nam w ten sposób prosty szablon strony internetowej.</w:t>
       </w:r>
     </w:p>
     <w:p>
@@ -187,15 +149,7 @@
       </w:r>
       <w:r>
         <w:tab/>
-        <w:t xml:space="preserve">Jeżeli chcemy podejrzeć utworzoną stronę z pliku </w:t>
-      </w:r>
-      <w:proofErr w:type="spellStart"/>
-      <w:r>
-        <w:t>html</w:t>
-      </w:r>
-      <w:proofErr w:type="spellEnd"/>
-      <w:r>
-        <w:t>, to klikamy na niego prawym przyciskiem i z menu kontekstowego wybieramy „Open with Live Server” gdy oczywiście mamy zainstalowane rozszerzenie „Live Server”.</w:t>
+        <w:t>Jeżeli chcemy podejrzeć utworzoną stronę z pliku html, to klikamy na niego prawym przyciskiem i z menu kontekstowego wybieramy „Open with Live Server” gdy oczywiście mamy zainstalowane rozszerzenie „Live Server”.</w:t>
       </w:r>
     </w:p>
     <w:p>
@@ -239,16 +193,11 @@
         <w:tab/>
         <w:t xml:space="preserve">Instalacja rozszerzenia </w:t>
       </w:r>
-      <w:proofErr w:type="spellStart"/>
       <w:r>
         <w:t>htmltag</w:t>
       </w:r>
       <w:r>
-        <w:t>wrap</w:t>
-      </w:r>
-      <w:proofErr w:type="spellEnd"/>
-      <w:r>
-        <w:t>:</w:t>
+        <w:t>wrap:</w:t>
       </w:r>
     </w:p>
     <w:p>
@@ -259,43 +208,23 @@
       </w:pPr>
       <w:r>
         <w:tab/>
-      </w:r>
-      <w:r>
         <w:t>Wchodzimy w „Rozszerzenia” i wyszukujemy oraz instalujemy rozszerzenie „</w:t>
       </w:r>
-      <w:proofErr w:type="spellStart"/>
       <w:r>
         <w:t>htmltag</w:t>
       </w:r>
       <w:r>
-        <w:t>wrap</w:t>
-      </w:r>
-      <w:proofErr w:type="spellEnd"/>
-      <w:r>
-        <w:t>”. Umożliwia ono</w:t>
-      </w:r>
-      <w:r>
-        <w:t xml:space="preserve"> otoczenie znacznikami/</w:t>
-      </w:r>
-      <w:proofErr w:type="spellStart"/>
-      <w:r>
-        <w:t>tagami</w:t>
-      </w:r>
-      <w:proofErr w:type="spellEnd"/>
-      <w:r>
-        <w:t xml:space="preserve"> </w:t>
-      </w:r>
-      <w:proofErr w:type="spellStart"/>
-      <w:r>
-        <w:t>html</w:t>
-      </w:r>
-      <w:proofErr w:type="spellEnd"/>
-      <w:r>
-        <w:t xml:space="preserve"> zaznaczonego w kodzie tekstu</w:t>
+        <w:t>wrap”. Umożliwia ono</w:t>
+      </w:r>
+      <w:r>
+        <w:t xml:space="preserve"> otoczenie znacznikami/tagami html zaznaczonego w kodzie tekstu</w:t>
       </w:r>
       <w:r>
         <w:t>.</w:t>
       </w:r>
+      <w:r>
+        <w:t xml:space="preserve"> Stosując na zaznaczonym tekście skrót alt + w dodajemy znacznik &lt;p&gt; &lt;/p&gt; a podwójny kursor umożliwia nam wtedy zmianę znacznika na inny.</w:t>
+      </w:r>
     </w:p>
     <w:p>
       <w:pPr>
@@ -316,15 +245,7 @@
         <w:jc w:val="center"/>
       </w:pPr>
       <w:r>
-        <w:t xml:space="preserve">Skróty dla </w:t>
-      </w:r>
-      <w:proofErr w:type="spellStart"/>
-      <w:r>
-        <w:t>html</w:t>
-      </w:r>
-      <w:proofErr w:type="spellEnd"/>
-      <w:r>
-        <w:t>:</w:t>
+        <w:t>Skróty dla html:</w:t>
       </w:r>
     </w:p>
     <w:p>
@@ -344,13 +265,8 @@
       <w:pPr>
         <w:spacing w:after="0" w:line="240" w:lineRule="auto"/>
       </w:pPr>
-      <w:proofErr w:type="spellStart"/>
-      <w:r>
-        <w:t>Ctrl</w:t>
-      </w:r>
-      <w:proofErr w:type="spellEnd"/>
-      <w:r>
-        <w:t xml:space="preserve"> + /</w:t>
+      <w:r>
+        <w:t>Ctrl + /</w:t>
       </w:r>
       <w:r>
         <w:tab/>
@@ -382,15 +298,7 @@
         <w:spacing w:after="0" w:line="240" w:lineRule="auto"/>
       </w:pPr>
       <w:r>
-        <w:t xml:space="preserve">L </w:t>
-      </w:r>
-      <w:proofErr w:type="spellStart"/>
-      <w:r>
-        <w:t>Shift</w:t>
-      </w:r>
-      <w:proofErr w:type="spellEnd"/>
-      <w:r>
-        <w:t xml:space="preserve"> + L Alt + </w:t>
+        <w:t xml:space="preserve">L Shift + L Alt + </w:t>
       </w:r>
       <w:r>
         <w:rPr>
@@ -407,13 +315,8 @@
       <w:pPr>
         <w:spacing w:after="0" w:line="240" w:lineRule="auto"/>
       </w:pPr>
-      <w:proofErr w:type="spellStart"/>
-      <w:r>
-        <w:t>Ctrl</w:t>
-      </w:r>
-      <w:proofErr w:type="spellEnd"/>
-      <w:r>
-        <w:t xml:space="preserve"> + </w:t>
+      <w:r>
+        <w:t xml:space="preserve">Ctrl + </w:t>
       </w:r>
       <w:r>
         <w:rPr>

</xml_diff>